<commit_message>
Edited SearchByIdDialog and SearchBySurnameDialog to have no modifiers and declared some necessary variables to be private. Added screenshots to the documentation folder and updated the documentation.docx file.
</commit_message>
<xml_diff>
--- a/documentation/Documentation.docx
+++ b/documentation/Documentation.docx
@@ -702,7 +702,15 @@
       </w:r>
       <w:proofErr w:type="spellEnd"/>
       <w:r>
-        <w:t xml:space="preserve"> &amp; EAfterPrivate.</w:t>
+        <w:t xml:space="preserve"> &amp; </w:t>
+      </w:r>
+      <w:proofErr w:type="spellStart"/>
+      <w:r>
+        <w:t>EAfterPrivate</w:t>
+      </w:r>
+      <w:proofErr w:type="spellEnd"/>
+      <w:r>
+        <w:t>.</w:t>
       </w:r>
     </w:p>
     <w:p/>
@@ -733,6 +741,214 @@
       </w:r>
     </w:p>
     <w:p/>
+    <w:p>
+      <w:r>
+        <w:t>RandomFile.java</w:t>
+      </w:r>
+    </w:p>
+    <w:p>
+      <w:r>
+        <w:t xml:space="preserve">There is duplicate code in this file for closing a  file whether it's read or write. I renamed the method to be </w:t>
+      </w:r>
+      <w:proofErr w:type="spellStart"/>
+      <w:r>
+        <w:t>closeFile</w:t>
+      </w:r>
+      <w:proofErr w:type="spellEnd"/>
+      <w:r>
+        <w:t>() and everywhere where there was the duplicate code I called that m</w:t>
+      </w:r>
+      <w:r>
+        <w:t xml:space="preserve">ethod. I had to change the method calls in </w:t>
+      </w:r>
+      <w:proofErr w:type="spellStart"/>
+      <w:r>
+        <w:t>EmployeeDetails</w:t>
+      </w:r>
+      <w:proofErr w:type="spellEnd"/>
+      <w:r>
+        <w:t xml:space="preserve">. I showed this in </w:t>
+      </w:r>
+      <w:proofErr w:type="spellStart"/>
+      <w:r>
+        <w:t>RFBeforeCloseFile</w:t>
+      </w:r>
+      <w:proofErr w:type="spellEnd"/>
+      <w:r>
+        <w:t xml:space="preserve"> &amp; </w:t>
+      </w:r>
+      <w:proofErr w:type="spellStart"/>
+      <w:r>
+        <w:t>RFAfterClose</w:t>
+      </w:r>
+      <w:proofErr w:type="spellEnd"/>
+      <w:r>
+        <w:t>.</w:t>
+      </w:r>
+    </w:p>
+    <w:p>
+      <w:r>
+        <w:t xml:space="preserve">I also changed the methods to be private if they're used inside the class and no modifier if </w:t>
+      </w:r>
+      <w:proofErr w:type="spellStart"/>
+      <w:r>
+        <w:t>theyre</w:t>
+      </w:r>
+      <w:proofErr w:type="spellEnd"/>
+      <w:r>
+        <w:t xml:space="preserve"> used outside the class inside the package.</w:t>
+      </w:r>
+    </w:p>
+    <w:p>
+      <w:r>
+        <w:t xml:space="preserve">In the method </w:t>
+      </w:r>
+      <w:proofErr w:type="spellStart"/>
+      <w:r>
+        <w:t>changeRecords</w:t>
+      </w:r>
+      <w:proofErr w:type="spellEnd"/>
+      <w:r>
+        <w:t xml:space="preserve">() he was declaring a new variable </w:t>
+      </w:r>
+      <w:proofErr w:type="spellStart"/>
+      <w:r>
+        <w:t>currentRecordStart</w:t>
+      </w:r>
+      <w:proofErr w:type="spellEnd"/>
+      <w:r>
+        <w:t xml:space="preserve"> and </w:t>
+      </w:r>
+      <w:proofErr w:type="spellStart"/>
+      <w:r>
+        <w:t>oldDetails</w:t>
+      </w:r>
+      <w:proofErr w:type="spellEnd"/>
+      <w:r>
+        <w:t xml:space="preserve"> equal to the parameters which is unnecessary</w:t>
+      </w:r>
+      <w:r>
+        <w:t xml:space="preserve"> and bad practise</w:t>
+      </w:r>
+      <w:r>
+        <w:t>.</w:t>
+      </w:r>
+      <w:r>
+        <w:t xml:space="preserve"> It is quicker and more direct to use the variable name given as a parameter instead. You can use these parameters in the functions and the code is now cleaner.</w:t>
+      </w:r>
+    </w:p>
+    <w:p>
+      <w:r>
+        <w:t xml:space="preserve">Some methods need to be changed to have no modifier and he has empty catch blocks so I just added a </w:t>
+      </w:r>
+      <w:proofErr w:type="spellStart"/>
+      <w:r>
+        <w:t>system.out.println</w:t>
+      </w:r>
+      <w:proofErr w:type="spellEnd"/>
+      <w:r>
+        <w:t xml:space="preserve"> to display the error.</w:t>
+      </w:r>
+    </w:p>
+    <w:p>
+      <w:r>
+        <w:t>I have some of the corrections I</w:t>
+      </w:r>
+      <w:r>
+        <w:t xml:space="preserve"> made in the pictures </w:t>
+      </w:r>
+      <w:proofErr w:type="spellStart"/>
+      <w:r>
+        <w:t>RFOne</w:t>
+      </w:r>
+      <w:proofErr w:type="spellEnd"/>
+      <w:r>
+        <w:t xml:space="preserve">, </w:t>
+      </w:r>
+      <w:proofErr w:type="spellStart"/>
+      <w:r>
+        <w:t>RFOneA</w:t>
+      </w:r>
+      <w:proofErr w:type="spellEnd"/>
+      <w:r>
+        <w:t xml:space="preserve">, </w:t>
+      </w:r>
+      <w:proofErr w:type="spellStart"/>
+      <w:r>
+        <w:t>RFOne</w:t>
+      </w:r>
+      <w:r>
+        <w:t>B</w:t>
+      </w:r>
+      <w:proofErr w:type="spellEnd"/>
+      <w:r>
+        <w:t xml:space="preserve"> </w:t>
+      </w:r>
+    </w:p>
+    <w:p/>
+    <w:p>
+      <w:r>
+        <w:t>SearchByIdDialog.java</w:t>
+      </w:r>
+    </w:p>
+    <w:p>
+      <w:r>
+        <w:t xml:space="preserve">Changed the </w:t>
+      </w:r>
+      <w:proofErr w:type="spellStart"/>
+      <w:r>
+        <w:t>classname</w:t>
+      </w:r>
+      <w:proofErr w:type="spellEnd"/>
+      <w:r>
+        <w:t xml:space="preserve"> and methods to have no modifier. Changed variables to be of private as they are only used inside the class. Screenshots called </w:t>
+      </w:r>
+      <w:proofErr w:type="spellStart"/>
+      <w:r>
+        <w:t>SIDBefore</w:t>
+      </w:r>
+      <w:proofErr w:type="spellEnd"/>
+      <w:r>
+        <w:t xml:space="preserve">, </w:t>
+      </w:r>
+      <w:proofErr w:type="spellStart"/>
+      <w:r>
+        <w:t>SIDAfter</w:t>
+      </w:r>
+      <w:proofErr w:type="spellEnd"/>
+    </w:p>
+    <w:p/>
+    <w:p>
+      <w:r>
+        <w:t>SearchBySurnameDialog.java</w:t>
+      </w:r>
+    </w:p>
+    <w:p>
+      <w:r>
+        <w:t xml:space="preserve">Changed the </w:t>
+      </w:r>
+      <w:proofErr w:type="spellStart"/>
+      <w:r>
+        <w:t>classname</w:t>
+      </w:r>
+      <w:proofErr w:type="spellEnd"/>
+      <w:r>
+        <w:t xml:space="preserve"> and methods to have no modifier. Changed variables to be of private as they are only used inside the class. Screenshots called </w:t>
+      </w:r>
+      <w:proofErr w:type="spellStart"/>
+      <w:r>
+        <w:t>SBSBefore</w:t>
+      </w:r>
+      <w:proofErr w:type="spellEnd"/>
+      <w:r>
+        <w:t xml:space="preserve">, </w:t>
+      </w:r>
+      <w:proofErr w:type="spellStart"/>
+      <w:r>
+        <w:t>SBSAfter</w:t>
+      </w:r>
+      <w:proofErr w:type="spellEnd"/>
+    </w:p>
     <w:p/>
     <w:p/>
     <w:p>

</xml_diff>

<commit_message>
Edited EmployeeDetails and updated screenshots and documentation
</commit_message>
<xml_diff>
--- a/documentation/Documentation.docx
+++ b/documentation/Documentation.docx
@@ -950,7 +950,11 @@
       <w:proofErr w:type="spellEnd"/>
     </w:p>
     <w:p/>
-    <w:p/>
+    <w:p>
+      <w:r>
+        <w:t>EmployeeDetails.java</w:t>
+      </w:r>
+    </w:p>
     <w:p>
       <w:r>
         <w:t xml:space="preserve">First fix is the name of the variable </w:t>
@@ -976,6 +980,252 @@
         <w:t>datFilter</w:t>
       </w:r>
       <w:proofErr w:type="spellEnd"/>
+      <w:r>
+        <w:t xml:space="preserve">. I changed </w:t>
+      </w:r>
+      <w:proofErr w:type="spellStart"/>
+      <w:r>
+        <w:t>generatedFileName</w:t>
+      </w:r>
+      <w:proofErr w:type="spellEnd"/>
+      <w:r>
+        <w:t xml:space="preserve"> to private.</w:t>
+      </w:r>
+    </w:p>
+    <w:p>
+      <w:r>
+        <w:t xml:space="preserve">I changed a lot of methods to have no modifier. In class </w:t>
+      </w:r>
+      <w:proofErr w:type="spellStart"/>
+      <w:r>
+        <w:t>getAllEmployees</w:t>
+      </w:r>
+      <w:proofErr w:type="spellEnd"/>
+      <w:r>
+        <w:t xml:space="preserve">() I changed the element passed into the </w:t>
+      </w:r>
+      <w:proofErr w:type="spellStart"/>
+      <w:r>
+        <w:t>empDetails.addElement</w:t>
+      </w:r>
+      <w:proofErr w:type="spellEnd"/>
+      <w:r>
+        <w:t xml:space="preserve">(...) to be just the variable rather than unnecessarily boxing it as its variable type. Evidence in </w:t>
+      </w:r>
+      <w:proofErr w:type="spellStart"/>
+      <w:r>
+        <w:t>EDGAEBefore</w:t>
+      </w:r>
+      <w:proofErr w:type="spellEnd"/>
+      <w:r>
+        <w:t xml:space="preserve"> &amp; </w:t>
+      </w:r>
+      <w:proofErr w:type="spellStart"/>
+      <w:r>
+        <w:t>EDGAEAfter</w:t>
+      </w:r>
+      <w:proofErr w:type="spellEnd"/>
+      <w:r>
+        <w:t>.</w:t>
+      </w:r>
+    </w:p>
+    <w:p>
+      <w:r>
+        <w:lastRenderedPageBreak/>
+        <w:t xml:space="preserve">In the method </w:t>
+      </w:r>
+      <w:proofErr w:type="spellStart"/>
+      <w:r>
+        <w:t>setEnabled</w:t>
+      </w:r>
+      <w:proofErr w:type="spellEnd"/>
+      <w:r>
+        <w:t xml:space="preserve">, he has an unnecessary if statement </w:t>
+      </w:r>
+      <w:r>
+        <w:t xml:space="preserve">setting search to be either true or false when he can set search equal to the opposite of </w:t>
+      </w:r>
+      <w:proofErr w:type="spellStart"/>
+      <w:r>
+        <w:t>booleanValue</w:t>
+      </w:r>
+      <w:proofErr w:type="spellEnd"/>
+      <w:r>
+        <w:t>.</w:t>
+      </w:r>
+    </w:p>
+    <w:p>
+      <w:r>
+        <w:t>EDBB &amp; EDBA</w:t>
+      </w:r>
+    </w:p>
+    <w:p>
+      <w:pPr>
+        <w:rPr>
+          <w:b/>
+        </w:rPr>
+      </w:pPr>
+      <w:r>
+        <w:t xml:space="preserve">In </w:t>
+      </w:r>
+      <w:proofErr w:type="spellStart"/>
+      <w:r>
+        <w:t>saveFileAs</w:t>
+      </w:r>
+      <w:proofErr w:type="spellEnd"/>
+      <w:r>
+        <w:t xml:space="preserve"> there was an empty catch block that I filled with</w:t>
+      </w:r>
+    </w:p>
+    <w:p>
+      <w:pPr>
+        <w:pStyle w:val="HTMLPreformatted"/>
+        <w:shd w:val="clear" w:color="auto" w:fill="2B2B2B"/>
+        <w:rPr>
+          <w:color w:val="CC7832"/>
+          <w:sz w:val="18"/>
+          <w:szCs w:val="18"/>
+        </w:rPr>
+      </w:pPr>
+      <w:proofErr w:type="spellStart"/>
+      <w:r>
+        <w:rPr>
+          <w:color w:val="A9B7C6"/>
+          <w:sz w:val="18"/>
+          <w:szCs w:val="18"/>
+          <w:shd w:val="clear" w:color="auto" w:fill="344134"/>
+        </w:rPr>
+        <w:t>System</w:t>
+      </w:r>
+      <w:r>
+        <w:rPr>
+          <w:color w:val="A9B7C6"/>
+          <w:sz w:val="18"/>
+          <w:szCs w:val="18"/>
+        </w:rPr>
+        <w:t>.</w:t>
+      </w:r>
+      <w:r>
+        <w:rPr>
+          <w:i/>
+          <w:iCs/>
+          <w:color w:val="9876AA"/>
+          <w:sz w:val="18"/>
+          <w:szCs w:val="18"/>
+        </w:rPr>
+        <w:t>out</w:t>
+      </w:r>
+      <w:r>
+        <w:rPr>
+          <w:color w:val="A9B7C6"/>
+          <w:sz w:val="18"/>
+          <w:szCs w:val="18"/>
+        </w:rPr>
+        <w:t>.println</w:t>
+      </w:r>
+      <w:proofErr w:type="spellEnd"/>
+      <w:r>
+        <w:rPr>
+          <w:color w:val="A9B7C6"/>
+          <w:sz w:val="18"/>
+          <w:szCs w:val="18"/>
+        </w:rPr>
+        <w:t>(</w:t>
+      </w:r>
+      <w:r>
+        <w:rPr>
+          <w:color w:val="6A8759"/>
+          <w:sz w:val="18"/>
+          <w:szCs w:val="18"/>
+        </w:rPr>
+        <w:t>"Error"</w:t>
+      </w:r>
+      <w:r>
+        <w:rPr>
+          <w:color w:val="A9B7C6"/>
+          <w:sz w:val="18"/>
+          <w:szCs w:val="18"/>
+        </w:rPr>
+        <w:t>+</w:t>
+      </w:r>
+      <w:proofErr w:type="spellStart"/>
+      <w:r>
+        <w:rPr>
+          <w:color w:val="A9B7C6"/>
+          <w:sz w:val="18"/>
+          <w:szCs w:val="18"/>
+        </w:rPr>
+        <w:t>e.getMessage</w:t>
+      </w:r>
+      <w:proofErr w:type="spellEnd"/>
+      <w:r>
+        <w:rPr>
+          <w:color w:val="A9B7C6"/>
+          <w:sz w:val="18"/>
+          <w:szCs w:val="18"/>
+        </w:rPr>
+        <w:t>() )</w:t>
+      </w:r>
+      <w:r>
+        <w:rPr>
+          <w:color w:val="CC7832"/>
+          <w:sz w:val="18"/>
+          <w:szCs w:val="18"/>
+        </w:rPr>
+        <w:t>;</w:t>
+      </w:r>
+    </w:p>
+    <w:p>
+      <w:r>
+        <w:t xml:space="preserve">Screenshot called </w:t>
+      </w:r>
+      <w:proofErr w:type="spellStart"/>
+      <w:r>
+        <w:t>EDErrB</w:t>
+      </w:r>
+      <w:proofErr w:type="spellEnd"/>
+      <w:r>
+        <w:t xml:space="preserve"> </w:t>
+      </w:r>
+      <w:proofErr w:type="spellStart"/>
+      <w:r>
+        <w:t>EDErrA</w:t>
+      </w:r>
+      <w:proofErr w:type="spellEnd"/>
+    </w:p>
+    <w:p>
+      <w:r>
+        <w:t xml:space="preserve">In </w:t>
+      </w:r>
+      <w:proofErr w:type="spellStart"/>
+      <w:r>
+        <w:t>getFileName</w:t>
+      </w:r>
+      <w:proofErr w:type="spellEnd"/>
+      <w:r>
+        <w:t xml:space="preserve"> there was a redundant variable </w:t>
+      </w:r>
+      <w:proofErr w:type="spellStart"/>
+      <w:r>
+        <w:t>generatedFileName</w:t>
+      </w:r>
+      <w:proofErr w:type="spellEnd"/>
+      <w:r>
+        <w:t xml:space="preserve"> that you could just return </w:t>
+      </w:r>
+      <w:proofErr w:type="spellStart"/>
+      <w:r>
+        <w:t>fileName.toString</w:t>
+      </w:r>
+      <w:proofErr w:type="spellEnd"/>
+      <w:r>
+        <w:t>() instead.</w:t>
+      </w:r>
+    </w:p>
+    <w:p>
+      <w:r>
+        <w:t>Screenshot called EDGFNB &amp; EDGFNA</w:t>
+      </w:r>
     </w:p>
     <w:sectPr>
       <w:pgSz w:w="11906" w:h="16838"/>

</xml_diff>